<commit_message>
Updated with stuff to do before the intro :) read and do :)
</commit_message>
<xml_diff>
--- a/Indkaldelse til GitHub intro.docx
+++ b/Indkaldelse til GitHub intro.docx
@@ -1,6 +1,6 @@
 
 <file path=word/document.xml><?xml version="1.0" encoding="utf-8"?>
-<w:document xmlns:wpc="http://schemas.microsoft.com/office/word/2010/wordprocessingCanvas" xmlns:mc="http://schemas.openxmlformats.org/markup-compatibility/2006" xmlns:o="urn:schemas-microsoft-com:office:office" xmlns:r="http://schemas.openxmlformats.org/officeDocument/2006/relationships" xmlns:m="http://schemas.openxmlformats.org/officeDocument/2006/math" xmlns:v="urn:schemas-microsoft-com:vml" xmlns:wp14="http://schemas.microsoft.com/office/word/2010/wordprocessingDrawing" xmlns:wp="http://schemas.openxmlformats.org/drawingml/2006/wordprocessingDrawing" xmlns:w10="urn:schemas-microsoft-com:office:word" xmlns:w="http://schemas.openxmlformats.org/wordprocessingml/2006/main" xmlns:w14="http://schemas.microsoft.com/office/word/2010/wordml" xmlns:w15="http://schemas.microsoft.com/office/word/2012/wordml" xmlns:wpg="http://schemas.microsoft.com/office/word/2010/wordprocessingGroup" xmlns:wpi="http://schemas.microsoft.com/office/word/2010/wordprocessingInk" xmlns:wne="http://schemas.microsoft.com/office/word/2006/wordml" xmlns:wps="http://schemas.microsoft.com/office/word/2010/wordprocessingShape" mc:Ignorable="w14 w15 wp14">
+<w:document xmlns:wpc="http://schemas.microsoft.com/office/word/2010/wordprocessingCanvas" xmlns:cx="http://schemas.microsoft.com/office/drawing/2014/chartex" xmlns:cx1="http://schemas.microsoft.com/office/drawing/2015/9/8/chartex" xmlns:mc="http://schemas.openxmlformats.org/markup-compatibility/2006" xmlns:o="urn:schemas-microsoft-com:office:office" xmlns:r="http://schemas.openxmlformats.org/officeDocument/2006/relationships" xmlns:m="http://schemas.openxmlformats.org/officeDocument/2006/math" xmlns:v="urn:schemas-microsoft-com:vml" xmlns:wp14="http://schemas.microsoft.com/office/word/2010/wordprocessingDrawing" xmlns:wp="http://schemas.openxmlformats.org/drawingml/2006/wordprocessingDrawing" xmlns:w10="urn:schemas-microsoft-com:office:word" xmlns:w="http://schemas.openxmlformats.org/wordprocessingml/2006/main" xmlns:w14="http://schemas.microsoft.com/office/word/2010/wordml" xmlns:w15="http://schemas.microsoft.com/office/word/2012/wordml" xmlns:w16se="http://schemas.microsoft.com/office/word/2015/wordml/symex" xmlns:wpg="http://schemas.microsoft.com/office/word/2010/wordprocessingGroup" xmlns:wpi="http://schemas.microsoft.com/office/word/2010/wordprocessingInk" xmlns:wne="http://schemas.microsoft.com/office/word/2006/wordml" xmlns:wps="http://schemas.microsoft.com/office/word/2010/wordprocessingShape" mc:Ignorable="w14 w15 w16se wp14">
   <w:body>
     <w:p>
       <w:pPr>
@@ -220,6 +220,111 @@
         </w:rPr>
         <w:t xml:space="preserve"> systemet.</w:t>
       </w:r>
+    </w:p>
+    <w:p>
+      <w:pPr>
+        <w:rPr>
+          <w:b/>
+          <w:sz w:val="24"/>
+          <w:szCs w:val="24"/>
+        </w:rPr>
+      </w:pPr>
+      <w:r>
+        <w:rPr>
+          <w:b/>
+          <w:sz w:val="24"/>
+          <w:szCs w:val="24"/>
+        </w:rPr>
+        <w:t>Bør være klargjort inden i møder ind:</w:t>
+      </w:r>
+    </w:p>
+    <w:p>
+      <w:pPr>
+        <w:pStyle w:val="Listeafsnit"/>
+        <w:numPr>
+          <w:ilvl w:val="0"/>
+          <w:numId w:val="6"/>
+        </w:numPr>
+        <w:rPr>
+          <w:sz w:val="24"/>
+          <w:szCs w:val="24"/>
+        </w:rPr>
+      </w:pPr>
+      <w:r>
+        <w:rPr>
+          <w:sz w:val="24"/>
+          <w:szCs w:val="24"/>
+        </w:rPr>
+        <w:t xml:space="preserve">Download klienten fra </w:t>
+      </w:r>
+      <w:hyperlink r:id="rId5" w:history="1">
+        <w:r>
+          <w:rPr>
+            <w:rStyle w:val="Hyperlink"/>
+            <w:sz w:val="24"/>
+            <w:szCs w:val="24"/>
+          </w:rPr>
+          <w:t>https://tortoisegit.org/download/</w:t>
+        </w:r>
+      </w:hyperlink>
+    </w:p>
+    <w:p>
+      <w:pPr>
+        <w:pStyle w:val="Listeafsnit"/>
+        <w:numPr>
+          <w:ilvl w:val="0"/>
+          <w:numId w:val="6"/>
+        </w:numPr>
+        <w:rPr>
+          <w:sz w:val="24"/>
+          <w:szCs w:val="24"/>
+        </w:rPr>
+      </w:pPr>
+      <w:r>
+        <w:rPr>
+          <w:sz w:val="24"/>
+          <w:szCs w:val="24"/>
+        </w:rPr>
+        <w:t>Få klienten installeret på jeres maskiner</w:t>
+      </w:r>
+    </w:p>
+    <w:p>
+      <w:pPr>
+        <w:pStyle w:val="Listeafsnit"/>
+        <w:numPr>
+          <w:ilvl w:val="0"/>
+          <w:numId w:val="6"/>
+        </w:numPr>
+        <w:rPr>
+          <w:sz w:val="24"/>
+          <w:szCs w:val="24"/>
+        </w:rPr>
+      </w:pPr>
+      <w:r>
+        <w:rPr>
+          <w:sz w:val="24"/>
+          <w:szCs w:val="24"/>
+        </w:rPr>
+        <w:t xml:space="preserve">Sikre jer at i har adgang til </w:t>
+      </w:r>
+      <w:proofErr w:type="spellStart"/>
+      <w:r>
+        <w:rPr>
+          <w:sz w:val="24"/>
+          <w:szCs w:val="24"/>
+        </w:rPr>
+        <w:t>github</w:t>
+      </w:r>
+      <w:proofErr w:type="spellEnd"/>
+      <w:r>
+        <w:rPr>
+          <w:sz w:val="24"/>
+          <w:szCs w:val="24"/>
+        </w:rPr>
+        <w:t xml:space="preserve"> via browseren.</w:t>
+      </w:r>
+      <w:bookmarkStart w:id="0" w:name="_GoBack"/>
+      <w:bookmarkEnd w:id="0"/>
     </w:p>
     <w:p>
       <w:pPr>
@@ -246,21 +351,23 @@
           <w:numId w:val="1"/>
         </w:numPr>
       </w:pPr>
-      <w:proofErr w:type="gramStart"/>
       <w:r>
         <w:t>intro</w:t>
-      </w:r>
-      <w:proofErr w:type="gramEnd"/>
-      <w:r>
-        <w:t>….</w:t>
       </w:r>
     </w:p>
     <w:p>
       <w:pPr>
         <w:pStyle w:val="Listeafsnit"/>
-      </w:pPr>
-      <w:bookmarkStart w:id="0" w:name="_GoBack"/>
-      <w:bookmarkEnd w:id="0"/>
+        <w:numPr>
+          <w:ilvl w:val="0"/>
+          <w:numId w:val="1"/>
+        </w:numPr>
+      </w:pPr>
+    </w:p>
+    <w:p>
+      <w:pPr>
+        <w:pStyle w:val="Listeafsnit"/>
+      </w:pPr>
     </w:p>
     <w:p>
       <w:pPr>
@@ -283,7 +390,7 @@
 </file>
 
 <file path=word/numbering.xml><?xml version="1.0" encoding="utf-8"?>
-<w:numbering xmlns:wpc="http://schemas.microsoft.com/office/word/2010/wordprocessingCanvas" xmlns:mc="http://schemas.openxmlformats.org/markup-compatibility/2006" xmlns:o="urn:schemas-microsoft-com:office:office" xmlns:r="http://schemas.openxmlformats.org/officeDocument/2006/relationships" xmlns:m="http://schemas.openxmlformats.org/officeDocument/2006/math" xmlns:v="urn:schemas-microsoft-com:vml" xmlns:wp14="http://schemas.microsoft.com/office/word/2010/wordprocessingDrawing" xmlns:wp="http://schemas.openxmlformats.org/drawingml/2006/wordprocessingDrawing" xmlns:w10="urn:schemas-microsoft-com:office:word" xmlns:w="http://schemas.openxmlformats.org/wordprocessingml/2006/main" xmlns:w14="http://schemas.microsoft.com/office/word/2010/wordml" xmlns:w15="http://schemas.microsoft.com/office/word/2012/wordml" xmlns:wpg="http://schemas.microsoft.com/office/word/2010/wordprocessingGroup" xmlns:wpi="http://schemas.microsoft.com/office/word/2010/wordprocessingInk" xmlns:wne="http://schemas.microsoft.com/office/word/2006/wordml" xmlns:wps="http://schemas.microsoft.com/office/word/2010/wordprocessingShape" mc:Ignorable="w14 w15 wp14">
+<w:numbering xmlns:wpc="http://schemas.microsoft.com/office/word/2010/wordprocessingCanvas" xmlns:cx="http://schemas.microsoft.com/office/drawing/2014/chartex" xmlns:cx1="http://schemas.microsoft.com/office/drawing/2015/9/8/chartex" xmlns:mc="http://schemas.openxmlformats.org/markup-compatibility/2006" xmlns:o="urn:schemas-microsoft-com:office:office" xmlns:r="http://schemas.openxmlformats.org/officeDocument/2006/relationships" xmlns:m="http://schemas.openxmlformats.org/officeDocument/2006/math" xmlns:v="urn:schemas-microsoft-com:vml" xmlns:wp14="http://schemas.microsoft.com/office/word/2010/wordprocessingDrawing" xmlns:wp="http://schemas.openxmlformats.org/drawingml/2006/wordprocessingDrawing" xmlns:w10="urn:schemas-microsoft-com:office:word" xmlns:w="http://schemas.openxmlformats.org/wordprocessingml/2006/main" xmlns:w14="http://schemas.microsoft.com/office/word/2010/wordml" xmlns:w15="http://schemas.microsoft.com/office/word/2012/wordml" xmlns:w16se="http://schemas.microsoft.com/office/word/2015/wordml/symex" xmlns:wpg="http://schemas.microsoft.com/office/word/2010/wordprocessingGroup" xmlns:wpi="http://schemas.microsoft.com/office/word/2010/wordprocessingInk" xmlns:wne="http://schemas.microsoft.com/office/word/2006/wordml" xmlns:wps="http://schemas.microsoft.com/office/word/2010/wordprocessingShape" mc:Ignorable="w14 w15 w16se wp14">
   <w:abstractNum w:abstractNumId="0" w15:restartNumberingAfterBreak="0">
     <w:nsid w:val="02AB7D24"/>
     <w:multiLevelType w:val="hybridMultilevel"/>
@@ -797,6 +904,95 @@
       <w:rPr>
         <w:rFonts w:ascii="Wingdings" w:hAnsi="Wingdings" w:hint="default"/>
       </w:rPr>
+    </w:lvl>
+  </w:abstractNum>
+  <w:abstractNum w:abstractNumId="5" w15:restartNumberingAfterBreak="0">
+    <w:nsid w:val="7C1E691A"/>
+    <w:multiLevelType w:val="hybridMultilevel"/>
+    <w:tmpl w:val="2B5AA0C8"/>
+    <w:lvl w:ilvl="0" w:tplc="0406000F">
+      <w:start w:val="1"/>
+      <w:numFmt w:val="decimal"/>
+      <w:lvlText w:val="%1."/>
+      <w:lvlJc w:val="left"/>
+      <w:pPr>
+        <w:ind w:left="720" w:hanging="360"/>
+      </w:pPr>
+      <w:rPr>
+        <w:rFonts w:hint="default"/>
+      </w:rPr>
+    </w:lvl>
+    <w:lvl w:ilvl="1" w:tplc="04060019" w:tentative="1">
+      <w:start w:val="1"/>
+      <w:numFmt w:val="lowerLetter"/>
+      <w:lvlText w:val="%2."/>
+      <w:lvlJc w:val="left"/>
+      <w:pPr>
+        <w:ind w:left="1440" w:hanging="360"/>
+      </w:pPr>
+    </w:lvl>
+    <w:lvl w:ilvl="2" w:tplc="0406001B" w:tentative="1">
+      <w:start w:val="1"/>
+      <w:numFmt w:val="lowerRoman"/>
+      <w:lvlText w:val="%3."/>
+      <w:lvlJc w:val="right"/>
+      <w:pPr>
+        <w:ind w:left="2160" w:hanging="180"/>
+      </w:pPr>
+    </w:lvl>
+    <w:lvl w:ilvl="3" w:tplc="0406000F" w:tentative="1">
+      <w:start w:val="1"/>
+      <w:numFmt w:val="decimal"/>
+      <w:lvlText w:val="%4."/>
+      <w:lvlJc w:val="left"/>
+      <w:pPr>
+        <w:ind w:left="2880" w:hanging="360"/>
+      </w:pPr>
+    </w:lvl>
+    <w:lvl w:ilvl="4" w:tplc="04060019" w:tentative="1">
+      <w:start w:val="1"/>
+      <w:numFmt w:val="lowerLetter"/>
+      <w:lvlText w:val="%5."/>
+      <w:lvlJc w:val="left"/>
+      <w:pPr>
+        <w:ind w:left="3600" w:hanging="360"/>
+      </w:pPr>
+    </w:lvl>
+    <w:lvl w:ilvl="5" w:tplc="0406001B" w:tentative="1">
+      <w:start w:val="1"/>
+      <w:numFmt w:val="lowerRoman"/>
+      <w:lvlText w:val="%6."/>
+      <w:lvlJc w:val="right"/>
+      <w:pPr>
+        <w:ind w:left="4320" w:hanging="180"/>
+      </w:pPr>
+    </w:lvl>
+    <w:lvl w:ilvl="6" w:tplc="0406000F" w:tentative="1">
+      <w:start w:val="1"/>
+      <w:numFmt w:val="decimal"/>
+      <w:lvlText w:val="%7."/>
+      <w:lvlJc w:val="left"/>
+      <w:pPr>
+        <w:ind w:left="5040" w:hanging="360"/>
+      </w:pPr>
+    </w:lvl>
+    <w:lvl w:ilvl="7" w:tplc="04060019" w:tentative="1">
+      <w:start w:val="1"/>
+      <w:numFmt w:val="lowerLetter"/>
+      <w:lvlText w:val="%8."/>
+      <w:lvlJc w:val="left"/>
+      <w:pPr>
+        <w:ind w:left="5760" w:hanging="360"/>
+      </w:pPr>
+    </w:lvl>
+    <w:lvl w:ilvl="8" w:tplc="0406001B" w:tentative="1">
+      <w:start w:val="1"/>
+      <w:numFmt w:val="lowerRoman"/>
+      <w:lvlText w:val="%9."/>
+      <w:lvlJc w:val="right"/>
+      <w:pPr>
+        <w:ind w:left="6480" w:hanging="180"/>
+      </w:pPr>
     </w:lvl>
   </w:abstractNum>
   <w:num w:numId="1">
@@ -814,11 +1010,14 @@
   <w:num w:numId="5">
     <w:abstractNumId w:val="4"/>
   </w:num>
+  <w:num w:numId="6">
+    <w:abstractNumId w:val="5"/>
+  </w:num>
 </w:numbering>
 </file>
 
 <file path=word/styles.xml><?xml version="1.0" encoding="utf-8"?>
-<w:styles xmlns:mc="http://schemas.openxmlformats.org/markup-compatibility/2006" xmlns:r="http://schemas.openxmlformats.org/officeDocument/2006/relationships" xmlns:w="http://schemas.openxmlformats.org/wordprocessingml/2006/main" xmlns:w14="http://schemas.microsoft.com/office/word/2010/wordml" xmlns:w15="http://schemas.microsoft.com/office/word/2012/wordml" mc:Ignorable="w14 w15">
+<w:styles xmlns:mc="http://schemas.openxmlformats.org/markup-compatibility/2006" xmlns:r="http://schemas.openxmlformats.org/officeDocument/2006/relationships" xmlns:w="http://schemas.openxmlformats.org/wordprocessingml/2006/main" xmlns:w14="http://schemas.microsoft.com/office/word/2010/wordml" xmlns:w15="http://schemas.microsoft.com/office/word/2012/wordml" xmlns:w16se="http://schemas.microsoft.com/office/word/2015/wordml/symex" mc:Ignorable="w14 w15 w16se">
   <w:docDefaults>
     <w:rPrDefault>
       <w:rPr>
@@ -1249,6 +1448,17 @@
       <w:contextualSpacing/>
     </w:pPr>
   </w:style>
+  <w:style w:type="character" w:styleId="Hyperlink">
+    <w:name w:val="Hyperlink"/>
+    <w:basedOn w:val="Standardskrifttypeiafsnit"/>
+    <w:uiPriority w:val="99"/>
+    <w:unhideWhenUsed/>
+    <w:rsid w:val="003A1A6C"/>
+    <w:rPr>
+      <w:color w:val="0000FF" w:themeColor="hyperlink"/>
+      <w:u w:val="single"/>
+    </w:rPr>
+  </w:style>
 </w:styles>
 </file>
 

</xml_diff>

<commit_message>
added additional stuff to install for it to work, is only needed if git isn't install beforehand.
</commit_message>
<xml_diff>
--- a/Indkaldelse til GitHub intro.docx
+++ b/Indkaldelse til GitHub intro.docx
@@ -286,6 +286,43 @@
           <w:szCs w:val="24"/>
         </w:rPr>
         <w:t>Få klienten installeret på jeres maskiner</w:t>
+      </w:r>
+    </w:p>
+    <w:p>
+      <w:pPr>
+        <w:pStyle w:val="Listeafsnit"/>
+        <w:numPr>
+          <w:ilvl w:val="0"/>
+          <w:numId w:val="6"/>
+        </w:numPr>
+        <w:rPr>
+          <w:sz w:val="24"/>
+          <w:szCs w:val="24"/>
+        </w:rPr>
+      </w:pPr>
+      <w:r>
+        <w:rPr>
+          <w:sz w:val="24"/>
+          <w:szCs w:val="24"/>
+        </w:rPr>
+        <w:t xml:space="preserve">Download og installer </w:t>
+      </w:r>
+      <w:hyperlink r:id="rId6" w:history="1">
+        <w:r>
+          <w:rPr>
+            <w:rStyle w:val="Hyperlink"/>
+            <w:sz w:val="24"/>
+            <w:szCs w:val="24"/>
+          </w:rPr>
+          <w:t>https://git-for-windows.github.io</w:t>
+        </w:r>
+      </w:hyperlink>
+      <w:r>
+        <w:rPr>
+          <w:sz w:val="24"/>
+          <w:szCs w:val="24"/>
+        </w:rPr>
+        <w:t xml:space="preserve"> </w:t>
       </w:r>
     </w:p>
     <w:p>

</xml_diff>